<commit_message>
push all the things
</commit_message>
<xml_diff>
--- a/- Midterm/Korey_MacVittie_NLPMidTermSummer2019.docx
+++ b/- Midterm/Korey_MacVittie_NLPMidTermSummer2019.docx
@@ -1,6 +1,6 @@
 
 <file path=word/document.xml><?xml version="1.0" encoding="utf-8"?>
-<w:document xmlns:wpc="http://schemas.microsoft.com/office/word/2010/wordprocessingCanvas" xmlns:cx="http://schemas.microsoft.com/office/drawing/2014/chartex" xmlns:cx1="http://schemas.microsoft.com/office/drawing/2015/9/8/chartex" xmlns:mc="http://schemas.openxmlformats.org/markup-compatibility/2006" xmlns:o="urn:schemas-microsoft-com:office:office" xmlns:r="http://schemas.openxmlformats.org/officeDocument/2006/relationships" xmlns:m="http://schemas.openxmlformats.org/officeDocument/2006/math" xmlns:v="urn:schemas-microsoft-com:vml" xmlns:wp14="http://schemas.microsoft.com/office/word/2010/wordprocessingDrawing" xmlns:wp="http://schemas.openxmlformats.org/drawingml/2006/wordprocessingDrawing" xmlns:w10="urn:schemas-microsoft-com:office:word" xmlns:w="http://schemas.openxmlformats.org/wordprocessingml/2006/main" xmlns:w14="http://schemas.microsoft.com/office/word/2010/wordml" xmlns:w15="http://schemas.microsoft.com/office/word/2012/wordml" xmlns:w16se="http://schemas.microsoft.com/office/word/2015/wordml/symex" xmlns:wpg="http://schemas.microsoft.com/office/word/2010/wordprocessingGroup" xmlns:wpi="http://schemas.microsoft.com/office/word/2010/wordprocessingInk" xmlns:wne="http://schemas.microsoft.com/office/word/2006/wordml" xmlns:wps="http://schemas.microsoft.com/office/word/2010/wordprocessingShape" mc:Ignorable="w14 w15 w16se wp14">
+<w:document xmlns:wpc="http://schemas.microsoft.com/office/word/2010/wordprocessingCanvas" xmlns:cx="http://schemas.microsoft.com/office/drawing/2014/chartex" xmlns:cx1="http://schemas.microsoft.com/office/drawing/2015/9/8/chartex" xmlns:cx2="http://schemas.microsoft.com/office/drawing/2015/10/21/chartex" xmlns:cx3="http://schemas.microsoft.com/office/drawing/2016/5/9/chartex" xmlns:cx4="http://schemas.microsoft.com/office/drawing/2016/5/10/chartex" xmlns:cx5="http://schemas.microsoft.com/office/drawing/2016/5/11/chartex" xmlns:mc="http://schemas.openxmlformats.org/markup-compatibility/2006" xmlns:o="urn:schemas-microsoft-com:office:office" xmlns:r="http://schemas.openxmlformats.org/officeDocument/2006/relationships" xmlns:m="http://schemas.openxmlformats.org/officeDocument/2006/math" xmlns:v="urn:schemas-microsoft-com:vml" xmlns:wp14="http://schemas.microsoft.com/office/word/2010/wordprocessingDrawing" xmlns:wp="http://schemas.openxmlformats.org/drawingml/2006/wordprocessingDrawing" xmlns:w10="urn:schemas-microsoft-com:office:word" xmlns:w="http://schemas.openxmlformats.org/wordprocessingml/2006/main" xmlns:w14="http://schemas.microsoft.com/office/word/2010/wordml" xmlns:w15="http://schemas.microsoft.com/office/word/2012/wordml" xmlns:w16se="http://schemas.microsoft.com/office/word/2015/wordml/symex" xmlns:wpg="http://schemas.microsoft.com/office/word/2010/wordprocessingGroup" xmlns:wpi="http://schemas.microsoft.com/office/word/2010/wordprocessingInk" xmlns:wne="http://schemas.microsoft.com/office/word/2006/wordml" xmlns:wps="http://schemas.microsoft.com/office/word/2010/wordprocessingShape" mc:Ignorable="w14 w15 w16se wp14">
   <w:body>
     <w:p>
       <w:pPr>
@@ -306,8 +306,6 @@
         <w:lastRenderedPageBreak/>
         <w:t xml:space="preserve">Essay Response </w:t>
       </w:r>
-      <w:bookmarkStart w:id="0" w:name="_GoBack"/>
-      <w:bookmarkEnd w:id="0"/>
     </w:p>
     <w:p>
       <w:pPr>
@@ -411,9 +409,109 @@
       </w:r>
     </w:p>
     <w:p>
-      <w:pPr>
-        <w:ind w:left="1080"/>
-      </w:pPr>
+      <w:r>
+        <w:t>(880 words)</w:t>
+      </w:r>
+      <w:bookmarkStart w:id="0" w:name="_GoBack"/>
+      <w:bookmarkEnd w:id="0"/>
+    </w:p>
+    <w:p>
+      <w:r>
+        <w:t>Not all NLP pipelines are equal; there are a number of different approaches that are valid, so I shall outline one method here.</w:t>
+      </w:r>
+    </w:p>
+    <w:p>
+      <w:r>
+        <w:t xml:space="preserve">The first step, of course, is data collection: without data, </w:t>
+      </w:r>
+      <w:r>
+        <w:rPr>
+          <w:i/>
+        </w:rPr>
+        <w:t>data</w:t>
+      </w:r>
+      <w:r>
+        <w:t xml:space="preserve"> science cannot happen. In the context of NLP, this implies some kind of corpus, a collection of text documents or similar language-based data on which the analysis is to be performed.</w:t>
+      </w:r>
+    </w:p>
+    <w:p>
+      <w:r>
+        <w:t>The next step would be sentence segmentation: breaking the data down into its component pieces. It is significantly easier to work with sentences, as opposed to paragraphs or even larger language “bits.” While this step is not wholly necessary. In some cases, may be undesired: if we are working with tweets from Twitter, for instance, it may be better to ignore this step, as a whole tweet could be considered a “chunk” of language, expressing a single idea, even if divided into sentences.</w:t>
+      </w:r>
+    </w:p>
+    <w:p>
+      <w:r>
+        <w:t>Once we have sentences, we then tokenize the words contained in them. “This is a sentence.” would be broken into ‘this,’ ‘is,’ ‘a’, ‘sentence’, and ‘.’, for example. We want to tokenize out punctuation, as those can be carriers of meaning; however, some punctuation, such as that used in contractions, we would want to consider as part of the word itself (“don’t”, for example, should not become ‘don’, ‘’’, ‘t’).</w:t>
+      </w:r>
+    </w:p>
+    <w:p>
+      <w:r>
+        <w:t>From here, we can begin tagging, or identifying the part of speech for each word. This step is somewhat tricky, as it can be reliant on context clues: for instance, “water” could be a noun (referring to the liquid), or it could be a verb (as in “to water one’s horse,” in which the word denotes the action of giving water to the animal). There are some awkward edge cases, such as gerunds, which can further complicate the process.</w:t>
+      </w:r>
+    </w:p>
+    <w:p>
+      <w:r>
+        <w:t xml:space="preserve">The next part of the process would be lemmatization, or stemming. This is the process of turning words into their roots, or changing to what might be called a base form: variations of “to be,” for instance, like “is,” could be transformed into their root, while a word like “horses” should be transformed into its singular, “horse.” This part of the process, I think, is somewhat up to debate: it could well be argued that “horses” and “horse,” while having the same linguistic root, have different meanings (there is a distinct conceptual difference between “multiple horses” and “singular horse”), but to my knowledge there isn’t a process that deals with this, and I would be uncertain how to handle it. In the case of “horses,” one could perhaps replace it with the phrase “two horse,” with two acting as an adjective on horse, though this is possibly not conducive to the overall process of language processing (no one speaks or writes that </w:t>
+      </w:r>
+      <w:r>
+        <w:lastRenderedPageBreak/>
+        <w:t>way) in that we would no longer be working with “natural” language, and may result in awkward constructions if working in an NLG context.</w:t>
+      </w:r>
+    </w:p>
+    <w:p>
+      <w:r>
+        <w:t>Now we would possibly want to remove stop words, those words or phrases that appear very commonly in the source tongue (in English, words like “and,” “is,” and “the” might be among them). I specify that we may only possibly want to do this as the removal of stop words can change the meaning of a sentence, and such removal could possibly alter the content of the sentence, but at the same time they may also only serve as linguistic “connectors” that serve no purpose beyond clarification to human listeners and readers.</w:t>
+      </w:r>
+    </w:p>
+    <w:p>
+      <w:r>
+        <w:t xml:space="preserve">The next step would be dependency parsing: this is essentially identifying more complex parts of a language, such as the primary noun of the sentence, prepositional phrases, and the like. Some of these linguistic structures are more obvious than others, but given that language has to be usable by its speakers, they have a tendency towards being repetitive in structure across a given language, which means they can be readily identified given sufficient data. While research in this area is ongoing, at time of this writing the </w:t>
+      </w:r>
+      <w:proofErr w:type="spellStart"/>
+      <w:r>
+        <w:t>spaCy</w:t>
+      </w:r>
+      <w:proofErr w:type="spellEnd"/>
+      <w:r>
+        <w:t xml:space="preserve"> package appears to be a solid implementation that is current and undergoing continuing development as research in this space continues.</w:t>
+      </w:r>
+    </w:p>
+    <w:p>
+      <w:r>
+        <w:t>From there, we can do named entity recognition: this is recognition of things like peoples’ names, geographic locations, dates, or names of events. This is an important step, as it is unlikely – for example – that “Korey” appears much in a corpus, if any, and is not technically part of the language: being able to identify proper names when doing NLP can be important. That said, however, it is entirely possible that a given data set will not have such information, and it would be dependent upon the sort of work being done whether or not this step is necessary.</w:t>
+      </w:r>
+    </w:p>
+    <w:p>
+      <w:r>
+        <w:t xml:space="preserve">The final step would be coreference resolution, in which terms like “it” are referenced back to the object of their reference. For instance, in “My horse is tired. She’s been walking all day,” the word “she” in the second sentence is a reference to “my horse,” and it would be useful for our analysis to reflect that. </w:t>
+      </w:r>
+      <w:proofErr w:type="spellStart"/>
+      <w:r>
+        <w:t>NeuralCoref</w:t>
+      </w:r>
+      <w:proofErr w:type="spellEnd"/>
+      <w:r>
+        <w:t xml:space="preserve"> is an extension to </w:t>
+      </w:r>
+      <w:proofErr w:type="spellStart"/>
+      <w:r>
+        <w:t>spaCy</w:t>
+      </w:r>
+      <w:proofErr w:type="spellEnd"/>
+      <w:r>
+        <w:t xml:space="preserve"> that performs this sort of analysis, and given that it is an extension of </w:t>
+      </w:r>
+      <w:proofErr w:type="spellStart"/>
+      <w:r>
+        <w:t>spaCy</w:t>
+      </w:r>
+      <w:proofErr w:type="spellEnd"/>
+      <w:r>
+        <w:t>, that would most likely indicate that it, as well, is on the edge of research</w:t>
+      </w:r>
+      <w:r>
+        <w:t xml:space="preserve"> and development in this space.</w:t>
+      </w:r>
     </w:p>
     <w:p>
       <w:pPr>
@@ -432,7 +530,7 @@
 </file>
 
 <file path=word/numbering.xml><?xml version="1.0" encoding="utf-8"?>
-<w:numbering xmlns:wpc="http://schemas.microsoft.com/office/word/2010/wordprocessingCanvas" xmlns:cx="http://schemas.microsoft.com/office/drawing/2014/chartex" xmlns:cx1="http://schemas.microsoft.com/office/drawing/2015/9/8/chartex" xmlns:mc="http://schemas.openxmlformats.org/markup-compatibility/2006" xmlns:o="urn:schemas-microsoft-com:office:office" xmlns:r="http://schemas.openxmlformats.org/officeDocument/2006/relationships" xmlns:m="http://schemas.openxmlformats.org/officeDocument/2006/math" xmlns:v="urn:schemas-microsoft-com:vml" xmlns:wp14="http://schemas.microsoft.com/office/word/2010/wordprocessingDrawing" xmlns:wp="http://schemas.openxmlformats.org/drawingml/2006/wordprocessingDrawing" xmlns:w10="urn:schemas-microsoft-com:office:word" xmlns:w="http://schemas.openxmlformats.org/wordprocessingml/2006/main" xmlns:w14="http://schemas.microsoft.com/office/word/2010/wordml" xmlns:w15="http://schemas.microsoft.com/office/word/2012/wordml" xmlns:w16se="http://schemas.microsoft.com/office/word/2015/wordml/symex" xmlns:wpg="http://schemas.microsoft.com/office/word/2010/wordprocessingGroup" xmlns:wpi="http://schemas.microsoft.com/office/word/2010/wordprocessingInk" xmlns:wne="http://schemas.microsoft.com/office/word/2006/wordml" xmlns:wps="http://schemas.microsoft.com/office/word/2010/wordprocessingShape" mc:Ignorable="w14 w15 w16se wp14">
+<w:numbering xmlns:wpc="http://schemas.microsoft.com/office/word/2010/wordprocessingCanvas" xmlns:cx="http://schemas.microsoft.com/office/drawing/2014/chartex" xmlns:cx1="http://schemas.microsoft.com/office/drawing/2015/9/8/chartex" xmlns:cx2="http://schemas.microsoft.com/office/drawing/2015/10/21/chartex" xmlns:cx3="http://schemas.microsoft.com/office/drawing/2016/5/9/chartex" xmlns:cx4="http://schemas.microsoft.com/office/drawing/2016/5/10/chartex" xmlns:cx5="http://schemas.microsoft.com/office/drawing/2016/5/11/chartex" xmlns:mc="http://schemas.openxmlformats.org/markup-compatibility/2006" xmlns:o="urn:schemas-microsoft-com:office:office" xmlns:r="http://schemas.openxmlformats.org/officeDocument/2006/relationships" xmlns:m="http://schemas.openxmlformats.org/officeDocument/2006/math" xmlns:v="urn:schemas-microsoft-com:vml" xmlns:wp14="http://schemas.microsoft.com/office/word/2010/wordprocessingDrawing" xmlns:wp="http://schemas.openxmlformats.org/drawingml/2006/wordprocessingDrawing" xmlns:w10="urn:schemas-microsoft-com:office:word" xmlns:w="http://schemas.openxmlformats.org/wordprocessingml/2006/main" xmlns:w14="http://schemas.microsoft.com/office/word/2010/wordml" xmlns:w15="http://schemas.microsoft.com/office/word/2012/wordml" xmlns:w16se="http://schemas.microsoft.com/office/word/2015/wordml/symex" xmlns:wpg="http://schemas.microsoft.com/office/word/2010/wordprocessingGroup" xmlns:wpi="http://schemas.microsoft.com/office/word/2010/wordprocessingInk" xmlns:wne="http://schemas.microsoft.com/office/word/2006/wordml" xmlns:wps="http://schemas.microsoft.com/office/word/2010/wordprocessingShape" mc:Ignorable="w14 w15 w16se wp14">
   <w:abstractNum w:abstractNumId="0" w15:restartNumberingAfterBreak="0">
     <w:nsid w:val="49CC590E"/>
     <w:multiLevelType w:val="hybridMultilevel"/>
@@ -821,7 +919,7 @@
       </w:pPr>
     </w:pPrDefault>
   </w:docDefaults>
-  <w:latentStyles w:defLockedState="0" w:defUIPriority="99" w:defSemiHidden="0" w:defUnhideWhenUsed="0" w:defQFormat="0" w:count="371">
+  <w:latentStyles w:defLockedState="0" w:defUIPriority="99" w:defSemiHidden="0" w:defUnhideWhenUsed="0" w:defQFormat="0" w:count="374">
     <w:lsdException w:name="Normal" w:uiPriority="0" w:qFormat="1"/>
     <w:lsdException w:name="heading 1" w:uiPriority="9" w:qFormat="1"/>
     <w:lsdException w:name="heading 2" w:semiHidden="1" w:uiPriority="9" w:unhideWhenUsed="1" w:qFormat="1"/>
@@ -927,7 +1025,6 @@
     <w:lsdException w:name="HTML Sample" w:semiHidden="1" w:unhideWhenUsed="1"/>
     <w:lsdException w:name="HTML Typewriter" w:semiHidden="1" w:unhideWhenUsed="1"/>
     <w:lsdException w:name="HTML Variable" w:semiHidden="1" w:unhideWhenUsed="1"/>
-    <w:lsdException w:name="Normal Table" w:semiHidden="1" w:unhideWhenUsed="1"/>
     <w:lsdException w:name="annotation subject" w:semiHidden="1" w:unhideWhenUsed="1"/>
     <w:lsdException w:name="No List" w:semiHidden="1" w:unhideWhenUsed="1"/>
     <w:lsdException w:name="Outline List 1" w:semiHidden="1" w:unhideWhenUsed="1"/>
@@ -972,7 +1069,6 @@
     <w:lsdException w:name="Table Professional" w:semiHidden="1" w:unhideWhenUsed="1"/>
     <w:lsdException w:name="Table Subtle 1" w:semiHidden="1" w:unhideWhenUsed="1"/>
     <w:lsdException w:name="Table Subtle 2" w:semiHidden="1" w:unhideWhenUsed="1"/>
-    <w:lsdException w:name="Table Web 1" w:semiHidden="1" w:unhideWhenUsed="1"/>
     <w:lsdException w:name="Table Web 2" w:semiHidden="1" w:unhideWhenUsed="1"/>
     <w:lsdException w:name="Table Web 3" w:semiHidden="1" w:unhideWhenUsed="1"/>
     <w:lsdException w:name="Balloon Text" w:semiHidden="1" w:unhideWhenUsed="1"/>
@@ -1193,6 +1289,9 @@
     <w:lsdException w:name="List Table 5 Dark Accent 6" w:uiPriority="50"/>
     <w:lsdException w:name="List Table 6 Colorful Accent 6" w:uiPriority="51"/>
     <w:lsdException w:name="List Table 7 Colorful Accent 6" w:uiPriority="52"/>
+    <w:lsdException w:name="Mention" w:semiHidden="1" w:unhideWhenUsed="1"/>
+    <w:lsdException w:name="Smart Hyperlink" w:semiHidden="1" w:unhideWhenUsed="1"/>
+    <w:lsdException w:name="Hashtag" w:semiHidden="1" w:unhideWhenUsed="1"/>
   </w:latentStyles>
   <w:style w:type="paragraph" w:default="1" w:styleId="Normal">
     <w:name w:val="Normal"/>

</xml_diff>